<commit_message>
revised TCR indicator, revised PFAS indicator, new bar charts, package changes
updated the total coliform indicator, edited the pfas indicator spreadsheet to include the sum of PFOA and PFOS as well as the sum when excluding all years prior to 2020. edited bar charts. Also some package updates for Stata's color palette.
</commit_message>
<xml_diff>
--- a/documents/Agenda 20240724.docx
+++ b/documents/Agenda 20240724.docx
@@ -127,8 +127,14 @@
           <w:ilvl w:val="1"/>
           <w:numId w:val="1"/>
         </w:numPr>
-      </w:pPr>
-      <w:r>
+        <w:rPr>
+          <w:highlight w:val="green"/>
+        </w:rPr>
+      </w:pPr>
+      <w:r>
+        <w:rPr>
+          <w:highlight w:val="green"/>
+        </w:rPr>
         <w:t xml:space="preserve">Option A: Do nothing. </w:t>
       </w:r>
     </w:p>
@@ -175,9 +181,27 @@
           <w:ilvl w:val="1"/>
           <w:numId w:val="1"/>
         </w:numPr>
-      </w:pPr>
-      <w:r>
-        <w:t xml:space="preserve">Option B: Add TTHM and HAA5 relative risk tables to the appendix and reference them in the text. Edit certain text to explain why we combine these and whether it makes a difference to separate them. Switch maps to 140 ug/l instead of 80.  </w:t>
+        <w:rPr>
+          <w:highlight w:val="green"/>
+        </w:rPr>
+      </w:pPr>
+      <w:r>
+        <w:rPr>
+          <w:highlight w:val="green"/>
+        </w:rPr>
+        <w:t xml:space="preserve">Option B: Add TTHM and HAA5 relative risk tables to the appendix and reference them in the text. Edit certain text to explain why we combine these </w:t>
+      </w:r>
+      <w:r>
+        <w:rPr>
+          <w:highlight w:val="green"/>
+        </w:rPr>
+        <w:t xml:space="preserve">(cumulative risk), what we understand about why these are separated into two MCLs, </w:t>
+      </w:r>
+      <w:r>
+        <w:rPr>
+          <w:highlight w:val="green"/>
+        </w:rPr>
+        <w:t xml:space="preserve">and whether it makes a difference to separate them. Switch maps to 140 ug/l instead of 80.  </w:t>
       </w:r>
     </w:p>
     <w:p>
@@ -229,8 +253,14 @@
           <w:ilvl w:val="2"/>
           <w:numId w:val="1"/>
         </w:numPr>
-      </w:pPr>
-      <w:r>
+        <w:rPr>
+          <w:highlight w:val="green"/>
+        </w:rPr>
+      </w:pPr>
+      <w:r>
+        <w:rPr>
+          <w:highlight w:val="green"/>
+        </w:rPr>
         <w:t>Concentration ratios</w:t>
       </w:r>
     </w:p>
@@ -241,8 +271,14 @@
           <w:ilvl w:val="2"/>
           <w:numId w:val="1"/>
         </w:numPr>
-      </w:pPr>
-      <w:r>
+        <w:rPr>
+          <w:highlight w:val="green"/>
+        </w:rPr>
+      </w:pPr>
+      <w:r>
+        <w:rPr>
+          <w:highlight w:val="green"/>
+        </w:rPr>
         <w:t>Disparity ratios</w:t>
       </w:r>
     </w:p>
@@ -253,8 +289,14 @@
           <w:ilvl w:val="2"/>
           <w:numId w:val="1"/>
         </w:numPr>
-      </w:pPr>
-      <w:r>
+        <w:rPr>
+          <w:highlight w:val="green"/>
+        </w:rPr>
+      </w:pPr>
+      <w:r>
+        <w:rPr>
+          <w:highlight w:val="green"/>
+        </w:rPr>
         <w:t>Prevalence ratio</w:t>
       </w:r>
     </w:p>
@@ -331,8 +373,14 @@
           <w:ilvl w:val="1"/>
           <w:numId w:val="1"/>
         </w:numPr>
-      </w:pPr>
-      <w:r>
+        <w:rPr>
+          <w:highlight w:val="green"/>
+        </w:rPr>
+      </w:pPr>
+      <w:r>
+        <w:rPr>
+          <w:highlight w:val="green"/>
+        </w:rPr>
         <w:t>Option A: Sensitivity table with several alternative formulations</w:t>
       </w:r>
     </w:p>
@@ -379,10 +427,30 @@
           <w:ilvl w:val="1"/>
           <w:numId w:val="1"/>
         </w:numPr>
-      </w:pPr>
-      <w:r>
+        <w:rPr>
+          <w:highlight w:val="green"/>
+        </w:rPr>
+      </w:pPr>
+      <w:r>
+        <w:rPr>
+          <w:highlight w:val="green"/>
+        </w:rPr>
         <w:t xml:space="preserve">Option B: Do nothing. </w:t>
       </w:r>
+      <w:r>
+        <w:rPr>
+          <w:highlight w:val="green"/>
+        </w:rPr>
+        <w:t xml:space="preserve">Add </w:t>
+      </w:r>
+      <w:proofErr w:type="gramStart"/>
+      <w:r>
+        <w:rPr>
+          <w:highlight w:val="green"/>
+        </w:rPr>
+        <w:t>footnote</w:t>
+      </w:r>
+      <w:proofErr w:type="gramEnd"/>
     </w:p>
     <w:p/>
     <w:p>
@@ -407,16 +475,16 @@
         </w:numPr>
       </w:pPr>
       <w:r>
-        <w:t xml:space="preserve">Move all in-text edits over to the </w:t>
-      </w:r>
-      <w:r>
-        <w:t xml:space="preserve">Overleaf </w:t>
+        <w:t xml:space="preserve">Double-checking code is </w:t>
       </w:r>
       <w:proofErr w:type="gramStart"/>
       <w:r>
-        <w:t>file</w:t>
+        <w:t>updated</w:t>
       </w:r>
       <w:proofErr w:type="gramEnd"/>
+      <w:r>
+        <w:t xml:space="preserve"> </w:t>
+      </w:r>
     </w:p>
     <w:p>
       <w:pPr>
@@ -427,11 +495,14 @@
         </w:numPr>
       </w:pPr>
       <w:r>
-        <w:t xml:space="preserve">Edit Overleaf file to address all non-controversial comment </w:t>
+        <w:t xml:space="preserve">Move all in-text edits over to the </w:t>
+      </w:r>
+      <w:r>
+        <w:t xml:space="preserve">Overleaf </w:t>
       </w:r>
       <w:proofErr w:type="gramStart"/>
       <w:r>
-        <w:t>bubbles</w:t>
+        <w:t>file</w:t>
       </w:r>
       <w:proofErr w:type="gramEnd"/>
     </w:p>
@@ -444,6 +515,23 @@
         </w:numPr>
       </w:pPr>
       <w:r>
+        <w:t xml:space="preserve">Edit Overleaf file to address all non-controversial comment </w:t>
+      </w:r>
+      <w:proofErr w:type="gramStart"/>
+      <w:r>
+        <w:t>bubbles</w:t>
+      </w:r>
+      <w:proofErr w:type="gramEnd"/>
+    </w:p>
+    <w:p>
+      <w:pPr>
+        <w:pStyle w:val="ListParagraph"/>
+        <w:numPr>
+          <w:ilvl w:val="0"/>
+          <w:numId w:val="3"/>
+        </w:numPr>
+      </w:pPr>
+      <w:r>
         <w:t xml:space="preserve">Incorporate latest H&amp;M boundary data and demographic info throughout </w:t>
       </w:r>
       <w:proofErr w:type="gramStart"/>
@@ -547,6 +635,28 @@
         <w:t xml:space="preserve">PFAS sensitivity table </w:t>
       </w:r>
     </w:p>
+    <w:p>
+      <w:pPr>
+        <w:pStyle w:val="ListParagraph"/>
+        <w:numPr>
+          <w:ilvl w:val="0"/>
+          <w:numId w:val="3"/>
+        </w:numPr>
+      </w:pPr>
+      <w:r>
+        <w:t xml:space="preserve">Decide </w:t>
+      </w:r>
+      <w:r>
+        <w:t xml:space="preserve">what to put in </w:t>
+      </w:r>
+      <w:proofErr w:type="gramStart"/>
+      <w:r>
+        <w:t>appendix</w:t>
+      </w:r>
+      <w:proofErr w:type="gramEnd"/>
+    </w:p>
+    <w:p/>
+    <w:p/>
     <w:p/>
     <w:p/>
     <w:sectPr>

</xml_diff>